<commit_message>
Updated documentation for hash table, and finalized AnalysisReport and CollisionChart data.
</commit_message>
<xml_diff>
--- a/AnalysisReport.docx
+++ b/AnalysisReport.docx
@@ -7,15 +7,276 @@
         <w:jc w:val="center"/>
       </w:pPr>
       <w:r>
-        <w:t xml:space="preserve">Hash </w:t>
-      </w:r>
+        <w:t>Hash Table Analysis</w:t>
+      </w:r>
+    </w:p>
+    <w:p>
+      <w:pPr>
+        <w:ind w:left="360" w:firstLine="0"/>
+      </w:pPr>
+      <w:r>
+        <w:t xml:space="preserve">For my Hash Table, I implemented a hash function that multiplies the key by a sufficiently large number that provides for a more uniform distribution of keys than other functions tried. Since it uses multiplication, it may be considerably slower than other alternatives, but the reduction in collisions compared to the other implementations attempted </w:t>
+      </w:r>
+      <w:r>
+        <w:t xml:space="preserve">should </w:t>
+      </w:r>
+      <w:r>
+        <w:t>more than offset for this.</w:t>
+      </w:r>
+      <w:r>
+        <w:t xml:space="preserve"> </w:t>
+      </w:r>
+      <w:r>
+        <w:t xml:space="preserve">The hash table was increased to a capacity of 1009 records, because a prime number size meshed better with my hash function. </w:t>
+      </w:r>
+      <w:r>
+        <w:t>Even with this hash function, this hash table still has a seemingly poor performance when the hash table gets more than 60% full. After this point, the number of collisions per record insert grows increasingly exponentially, much faster than the theoretical best performance (75 collisions at 70% up to 260 collisions at 90%)</w:t>
+      </w:r>
+      <w:r>
+        <w:t>.</w:t>
+      </w:r>
+      <w:r>
+        <w:t xml:space="preserve"> </w:t>
+      </w:r>
+      <w:r>
+        <w:t xml:space="preserve">Despite this, for loading factors below 60% full, my hash function manages to stay exceptionally close to the theoretical best. When records were inserted sequentially into the table, no collisions were encountered for the first 400 records. </w:t>
+      </w:r>
+      <w:r>
+        <w:t>Random insertion performed expectedly worse, but the maximum number of collisions for 400 records was only 19.</w:t>
+      </w:r>
+      <w:r>
+        <w:t xml:space="preserve"> </w:t>
+      </w:r>
+      <w:r>
+        <w:t xml:space="preserve">As this table uses pseudo-random probing to resolve collisions, it suffers from secondary clustering, which was seen to affect the number of collisions in the table after filling to 50% capacity. </w:t>
+      </w:r>
+      <w:r>
+        <w:t xml:space="preserve">Figure 1 shows the data collected for both a sequential record insert, a randomized record insert, and the theoretical best performance. </w:t>
+      </w:r>
+      <w:r>
+        <w:t>Figure 2 removes</w:t>
+      </w:r>
+      <w:r>
+        <w:t xml:space="preserve"> data for 99% table capacity, to better capture performance at lower capacities.</w:t>
+      </w:r>
+      <w:r>
+        <w:t xml:space="preserve"> Measured CPU Time of this hash table was recorded against random record insertion (to reflect the potential worst case), and mostly follows expected results based on the number of collisions, within some slight variations (i.e insertions at 99% took less time than insertions at 90%, despite exceptionally fewer numbers of collisions experienced</w:t>
+      </w:r>
+      <w:r>
+        <w:t xml:space="preserve">. There is also a </w:t>
+      </w:r>
+      <w:r>
+        <w:t>drop in</w:t>
+      </w:r>
+      <w:r>
+        <w:t xml:space="preserve"> CPU Time from 400-500</w:t>
+      </w:r>
+      <w:r>
+        <w:t>).</w:t>
+      </w:r>
+    </w:p>
+    <w:p>
+      <w:pPr>
+        <w:keepNext/>
+        <w:ind w:left="360" w:firstLine="0"/>
+      </w:pPr>
+      <w:r>
+        <w:rPr>
+          <w:noProof/>
+        </w:rPr>
+        <w:lastRenderedPageBreak/>
+        <w:drawing>
+          <wp:inline distT="0" distB="0" distL="0" distR="0" wp14:anchorId="1F2A0C94">
+            <wp:extent cx="5486400" cy="1729443"/>
+            <wp:effectExtent l="0" t="0" r="0" b="4445"/>
+            <wp:docPr id="2" name="Picture 2"/>
+            <wp:cNvGraphicFramePr>
+              <a:graphicFrameLocks xmlns:a="http://schemas.openxmlformats.org/drawingml/2006/main" noChangeAspect="1"/>
+            </wp:cNvGraphicFramePr>
+            <a:graphic xmlns:a="http://schemas.openxmlformats.org/drawingml/2006/main">
+              <a:graphicData uri="http://schemas.openxmlformats.org/drawingml/2006/picture">
+                <pic:pic xmlns:pic="http://schemas.openxmlformats.org/drawingml/2006/picture">
+                  <pic:nvPicPr>
+                    <pic:cNvPr id="0" name="Picture 2"/>
+                    <pic:cNvPicPr>
+                      <a:picLocks noChangeAspect="1" noChangeArrowheads="1"/>
+                    </pic:cNvPicPr>
+                  </pic:nvPicPr>
+                  <pic:blipFill>
+                    <a:blip r:embed="rId4" cstate="print">
+                      <a:extLst>
+                        <a:ext uri="{28A0092B-C50C-407E-A947-70E740481C1C}">
+                          <a14:useLocalDpi xmlns:a14="http://schemas.microsoft.com/office/drawing/2010/main" val="0"/>
+                        </a:ext>
+                      </a:extLst>
+                    </a:blip>
+                    <a:srcRect/>
+                    <a:stretch>
+                      <a:fillRect/>
+                    </a:stretch>
+                  </pic:blipFill>
+                  <pic:spPr bwMode="auto">
+                    <a:xfrm>
+                      <a:off x="0" y="0"/>
+                      <a:ext cx="5486400" cy="1729443"/>
+                    </a:xfrm>
+                    <a:prstGeom prst="rect">
+                      <a:avLst/>
+                    </a:prstGeom>
+                    <a:noFill/>
+                  </pic:spPr>
+                </pic:pic>
+              </a:graphicData>
+            </a:graphic>
+          </wp:inline>
+        </w:drawing>
+      </w:r>
+    </w:p>
+    <w:p>
+      <w:pPr>
+        <w:pStyle w:val="Caption"/>
+      </w:pPr>
+      <w:r>
+        <w:t xml:space="preserve">Figure </w:t>
+      </w:r>
+      <w:fldSimple w:instr=" SEQ Figure \* ARABIC ">
+        <w:r>
+          <w:rPr>
+            <w:noProof/>
+          </w:rPr>
+          <w:t>1</w:t>
+        </w:r>
+      </w:fldSimple>
+      <w:r>
+        <w:t xml:space="preserve"> Graph of number of collisions on insert based on hash table capacity.</w:t>
+      </w:r>
+    </w:p>
+    <w:p>
+      <w:pPr>
+        <w:keepNext/>
+      </w:pPr>
+      <w:r>
+        <w:rPr>
+          <w:noProof/>
+        </w:rPr>
+        <w:drawing>
+          <wp:inline distT="0" distB="0" distL="0" distR="0" wp14:anchorId="1881B0BF">
+            <wp:extent cx="5486400" cy="1729443"/>
+            <wp:effectExtent l="0" t="0" r="0" b="4445"/>
+            <wp:docPr id="3" name="Picture 3"/>
+            <wp:cNvGraphicFramePr>
+              <a:graphicFrameLocks xmlns:a="http://schemas.openxmlformats.org/drawingml/2006/main" noChangeAspect="1"/>
+            </wp:cNvGraphicFramePr>
+            <a:graphic xmlns:a="http://schemas.openxmlformats.org/drawingml/2006/main">
+              <a:graphicData uri="http://schemas.openxmlformats.org/drawingml/2006/picture">
+                <pic:pic xmlns:pic="http://schemas.openxmlformats.org/drawingml/2006/picture">
+                  <pic:nvPicPr>
+                    <pic:cNvPr id="0" name="Picture 3"/>
+                    <pic:cNvPicPr>
+                      <a:picLocks noChangeAspect="1" noChangeArrowheads="1"/>
+                    </pic:cNvPicPr>
+                  </pic:nvPicPr>
+                  <pic:blipFill>
+                    <a:blip r:embed="rId5" cstate="print">
+                      <a:extLst>
+                        <a:ext uri="{28A0092B-C50C-407E-A947-70E740481C1C}">
+                          <a14:useLocalDpi xmlns:a14="http://schemas.microsoft.com/office/drawing/2010/main" val="0"/>
+                        </a:ext>
+                      </a:extLst>
+                    </a:blip>
+                    <a:srcRect/>
+                    <a:stretch>
+                      <a:fillRect/>
+                    </a:stretch>
+                  </pic:blipFill>
+                  <pic:spPr bwMode="auto">
+                    <a:xfrm>
+                      <a:off x="0" y="0"/>
+                      <a:ext cx="5486400" cy="1729443"/>
+                    </a:xfrm>
+                    <a:prstGeom prst="rect">
+                      <a:avLst/>
+                    </a:prstGeom>
+                    <a:noFill/>
+                  </pic:spPr>
+                </pic:pic>
+              </a:graphicData>
+            </a:graphic>
+          </wp:inline>
+        </w:drawing>
+      </w:r>
+    </w:p>
+    <w:p>
+      <w:pPr>
+        <w:pStyle w:val="Caption"/>
+      </w:pPr>
+      <w:r>
+        <w:t xml:space="preserve">Figure </w:t>
+      </w:r>
+      <w:fldSimple w:instr=" SEQ Figure \* ARABIC ">
+        <w:r>
+          <w:rPr>
+            <w:noProof/>
+          </w:rPr>
+          <w:t>2</w:t>
+        </w:r>
+      </w:fldSimple>
+      <w:r>
+        <w:t xml:space="preserve"> Graph of number of collisions on insert based on hash table capacity (99% capacity removed)</w:t>
+      </w:r>
+    </w:p>
+    <w:p>
+      <w:pPr>
+        <w:keepNext/>
+      </w:pPr>
+      <w:r>
+        <w:rPr>
+          <w:noProof/>
+        </w:rPr>
+        <w:drawing>
+          <wp:inline distT="0" distB="0" distL="0" distR="0" wp14:anchorId="40F34F14" wp14:editId="58AA38E8">
+            <wp:extent cx="4572000" cy="2743200"/>
+            <wp:effectExtent l="0" t="0" r="0" b="0"/>
+            <wp:docPr id="1" name="Chart 1">
+              <a:extLst xmlns:a="http://schemas.openxmlformats.org/drawingml/2006/main">
+                <a:ext uri="{FF2B5EF4-FFF2-40B4-BE49-F238E27FC236}">
+                  <a16:creationId xmlns:a16="http://schemas.microsoft.com/office/drawing/2014/main" id="{94397855-3903-4420-9250-1C7DA8678650}"/>
+                </a:ext>
+              </a:extLst>
+            </wp:docPr>
+            <wp:cNvGraphicFramePr/>
+            <a:graphic xmlns:a="http://schemas.openxmlformats.org/drawingml/2006/main">
+              <a:graphicData uri="http://schemas.openxmlformats.org/drawingml/2006/chart">
+                <c:chart xmlns:c="http://schemas.openxmlformats.org/drawingml/2006/chart" xmlns:r="http://schemas.openxmlformats.org/officeDocument/2006/relationships" r:id="rId6"/>
+              </a:graphicData>
+            </a:graphic>
+          </wp:inline>
+        </w:drawing>
+      </w:r>
+    </w:p>
+    <w:p>
+      <w:pPr>
+        <w:pStyle w:val="Caption"/>
+      </w:pPr>
+      <w:r>
+        <w:t xml:space="preserve">Figure </w:t>
+      </w:r>
+      <w:fldSimple w:instr=" SEQ Figure \* ARABIC ">
+        <w:r>
+          <w:rPr>
+            <w:noProof/>
+          </w:rPr>
+          <w:t>3</w:t>
+        </w:r>
+      </w:fldSimple>
+      <w:r>
+        <w:t xml:space="preserve"> CPU Time vs number of record insertions</w:t>
+      </w:r>
+    </w:p>
+    <w:p>
       <w:bookmarkStart w:id="0" w:name="_GoBack"/>
       <w:bookmarkEnd w:id="0"/>
-      <w:r>
-        <w:t>Table Analysis</w:t>
-      </w:r>
     </w:p>
-    <w:p/>
     <w:sectPr>
       <w:pgSz w:w="12240" w:h="15840"/>
       <w:pgMar w:top="1440" w:right="1440" w:bottom="1440" w:left="1440" w:header="720" w:footer="720" w:gutter="0"/>
@@ -561,7 +822,1124 @@
       <w:szCs w:val="56"/>
     </w:rPr>
   </w:style>
+  <w:style w:type="paragraph" w:styleId="Caption">
+    <w:name w:val="caption"/>
+    <w:basedOn w:val="Normal"/>
+    <w:next w:val="Normal"/>
+    <w:uiPriority w:val="35"/>
+    <w:unhideWhenUsed/>
+    <w:qFormat/>
+    <w:rsid w:val="00C15FB5"/>
+    <w:pPr>
+      <w:spacing w:after="200" w:line="240" w:lineRule="auto"/>
+    </w:pPr>
+    <w:rPr>
+      <w:i/>
+      <w:iCs/>
+      <w:color w:val="44546A" w:themeColor="text2"/>
+      <w:sz w:val="18"/>
+      <w:szCs w:val="18"/>
+    </w:rPr>
+  </w:style>
 </w:styles>
+</file>
+
+<file path=word/charts/chart1.xml><?xml version="1.0" encoding="utf-8"?>
+<c:chartSpace xmlns:c="http://schemas.openxmlformats.org/drawingml/2006/chart" xmlns:a="http://schemas.openxmlformats.org/drawingml/2006/main" xmlns:r="http://schemas.openxmlformats.org/officeDocument/2006/relationships" xmlns:c16r2="http://schemas.microsoft.com/office/drawing/2015/06/chart">
+  <c:date1904 val="0"/>
+  <c:lang val="en-US"/>
+  <c:roundedCorners val="0"/>
+  <mc:AlternateContent xmlns:mc="http://schemas.openxmlformats.org/markup-compatibility/2006">
+    <mc:Choice xmlns:c14="http://schemas.microsoft.com/office/drawing/2007/8/2/chart" Requires="c14">
+      <c14:style val="102"/>
+    </mc:Choice>
+    <mc:Fallback>
+      <c:style val="2"/>
+    </mc:Fallback>
+  </mc:AlternateContent>
+  <c:pivotSource>
+    <c:name>[CollisionChart.xlsx]PivotChartCPUUsageData!PivotTable2</c:name>
+    <c:fmtId val="-1"/>
+  </c:pivotSource>
+  <c:chart>
+    <c:title>
+      <c:tx>
+        <c:rich>
+          <a:bodyPr rot="0" spcFirstLastPara="1" vertOverflow="ellipsis" vert="horz" wrap="square" anchor="ctr" anchorCtr="1"/>
+          <a:lstStyle/>
+          <a:p>
+            <a:pPr>
+              <a:defRPr sz="1400" b="0" i="0" u="none" strike="noStrike" kern="1200" spc="0" baseline="0">
+                <a:solidFill>
+                  <a:schemeClr val="tx1">
+                    <a:lumMod val="65000"/>
+                    <a:lumOff val="35000"/>
+                  </a:schemeClr>
+                </a:solidFill>
+                <a:latin typeface="+mn-lt"/>
+                <a:ea typeface="+mn-ea"/>
+                <a:cs typeface="+mn-cs"/>
+              </a:defRPr>
+            </a:pPr>
+            <a:r>
+              <a:rPr lang="en-US"/>
+              <a:t>CPU</a:t>
+            </a:r>
+            <a:r>
+              <a:rPr lang="en-US" baseline="0"/>
+              <a:t> Time</a:t>
+            </a:r>
+          </a:p>
+          <a:p>
+            <a:pPr>
+              <a:defRPr/>
+            </a:pPr>
+            <a:endParaRPr lang="en-US"/>
+          </a:p>
+        </c:rich>
+      </c:tx>
+      <c:overlay val="0"/>
+      <c:spPr>
+        <a:noFill/>
+        <a:ln>
+          <a:noFill/>
+        </a:ln>
+        <a:effectLst/>
+      </c:spPr>
+      <c:txPr>
+        <a:bodyPr rot="0" spcFirstLastPara="1" vertOverflow="ellipsis" vert="horz" wrap="square" anchor="ctr" anchorCtr="1"/>
+        <a:lstStyle/>
+        <a:p>
+          <a:pPr>
+            <a:defRPr sz="1400" b="0" i="0" u="none" strike="noStrike" kern="1200" spc="0" baseline="0">
+              <a:solidFill>
+                <a:schemeClr val="tx1">
+                  <a:lumMod val="65000"/>
+                  <a:lumOff val="35000"/>
+                </a:schemeClr>
+              </a:solidFill>
+              <a:latin typeface="+mn-lt"/>
+              <a:ea typeface="+mn-ea"/>
+              <a:cs typeface="+mn-cs"/>
+            </a:defRPr>
+          </a:pPr>
+          <a:endParaRPr lang="en-US"/>
+        </a:p>
+      </c:txPr>
+    </c:title>
+    <c:autoTitleDeleted val="0"/>
+    <c:pivotFmts>
+      <c:pivotFmt>
+        <c:idx val="0"/>
+        <c:spPr>
+          <a:solidFill>
+            <a:schemeClr val="accent1"/>
+          </a:solidFill>
+          <a:ln w="28575" cap="rnd">
+            <a:solidFill>
+              <a:schemeClr val="accent1"/>
+            </a:solidFill>
+            <a:round/>
+          </a:ln>
+          <a:effectLst/>
+        </c:spPr>
+        <c:marker>
+          <c:symbol val="none"/>
+        </c:marker>
+      </c:pivotFmt>
+      <c:pivotFmt>
+        <c:idx val="1"/>
+        <c:spPr>
+          <a:solidFill>
+            <a:schemeClr val="accent1"/>
+          </a:solidFill>
+          <a:ln w="28575" cap="rnd">
+            <a:solidFill>
+              <a:schemeClr val="accent1"/>
+            </a:solidFill>
+            <a:round/>
+          </a:ln>
+          <a:effectLst/>
+        </c:spPr>
+        <c:marker>
+          <c:symbol val="none"/>
+        </c:marker>
+      </c:pivotFmt>
+      <c:pivotFmt>
+        <c:idx val="2"/>
+        <c:spPr>
+          <a:solidFill>
+            <a:schemeClr val="accent1"/>
+          </a:solidFill>
+          <a:ln w="28575" cap="rnd">
+            <a:solidFill>
+              <a:schemeClr val="accent1"/>
+            </a:solidFill>
+            <a:round/>
+          </a:ln>
+          <a:effectLst/>
+        </c:spPr>
+        <c:marker>
+          <c:symbol val="none"/>
+        </c:marker>
+      </c:pivotFmt>
+    </c:pivotFmts>
+    <c:plotArea>
+      <c:layout/>
+      <c:lineChart>
+        <c:grouping val="standard"/>
+        <c:varyColors val="0"/>
+        <c:ser>
+          <c:idx val="0"/>
+          <c:order val="0"/>
+          <c:tx>
+            <c:strRef>
+              <c:f>PivotChartCPUUsageData!$B$3</c:f>
+              <c:strCache>
+                <c:ptCount val="1"/>
+                <c:pt idx="0">
+                  <c:v>Total</c:v>
+                </c:pt>
+              </c:strCache>
+            </c:strRef>
+          </c:tx>
+          <c:spPr>
+            <a:ln w="28575" cap="rnd">
+              <a:solidFill>
+                <a:schemeClr val="accent1"/>
+              </a:solidFill>
+              <a:round/>
+            </a:ln>
+            <a:effectLst/>
+          </c:spPr>
+          <c:marker>
+            <c:symbol val="none"/>
+          </c:marker>
+          <c:cat>
+            <c:strRef>
+              <c:f>PivotChartCPUUsageData!$A$4:$A$14</c:f>
+              <c:strCache>
+                <c:ptCount val="10"/>
+                <c:pt idx="0">
+                  <c:v>100</c:v>
+                </c:pt>
+                <c:pt idx="1">
+                  <c:v>200</c:v>
+                </c:pt>
+                <c:pt idx="2">
+                  <c:v>300</c:v>
+                </c:pt>
+                <c:pt idx="3">
+                  <c:v>400</c:v>
+                </c:pt>
+                <c:pt idx="4">
+                  <c:v>500</c:v>
+                </c:pt>
+                <c:pt idx="5">
+                  <c:v>600</c:v>
+                </c:pt>
+                <c:pt idx="6">
+                  <c:v>700</c:v>
+                </c:pt>
+                <c:pt idx="7">
+                  <c:v>800</c:v>
+                </c:pt>
+                <c:pt idx="8">
+                  <c:v>900</c:v>
+                </c:pt>
+                <c:pt idx="9">
+                  <c:v>1000</c:v>
+                </c:pt>
+              </c:strCache>
+            </c:strRef>
+          </c:cat>
+          <c:val>
+            <c:numRef>
+              <c:f>PivotChartCPUUsageData!$B$4:$B$14</c:f>
+              <c:numCache>
+                <c:formatCode>General</c:formatCode>
+                <c:ptCount val="10"/>
+                <c:pt idx="0">
+                  <c:v>6</c:v>
+                </c:pt>
+                <c:pt idx="1">
+                  <c:v>9</c:v>
+                </c:pt>
+                <c:pt idx="2">
+                  <c:v>12</c:v>
+                </c:pt>
+                <c:pt idx="3">
+                  <c:v>14</c:v>
+                </c:pt>
+                <c:pt idx="4">
+                  <c:v>9</c:v>
+                </c:pt>
+                <c:pt idx="5">
+                  <c:v>13</c:v>
+                </c:pt>
+                <c:pt idx="6">
+                  <c:v>14</c:v>
+                </c:pt>
+                <c:pt idx="7">
+                  <c:v>16</c:v>
+                </c:pt>
+                <c:pt idx="8">
+                  <c:v>29</c:v>
+                </c:pt>
+                <c:pt idx="9">
+                  <c:v>22</c:v>
+                </c:pt>
+              </c:numCache>
+            </c:numRef>
+          </c:val>
+          <c:smooth val="0"/>
+          <c:extLst>
+            <c:ext xmlns:c16="http://schemas.microsoft.com/office/drawing/2014/chart" uri="{C3380CC4-5D6E-409C-BE32-E72D297353CC}">
+              <c16:uniqueId val="{00000000-4473-421D-8E56-5921F4471A28}"/>
+            </c:ext>
+          </c:extLst>
+        </c:ser>
+        <c:dLbls>
+          <c:showLegendKey val="0"/>
+          <c:showVal val="0"/>
+          <c:showCatName val="0"/>
+          <c:showSerName val="0"/>
+          <c:showPercent val="0"/>
+          <c:showBubbleSize val="0"/>
+        </c:dLbls>
+        <c:smooth val="0"/>
+        <c:axId val="352212632"/>
+        <c:axId val="352214272"/>
+      </c:lineChart>
+      <c:catAx>
+        <c:axId val="352212632"/>
+        <c:scaling>
+          <c:orientation val="minMax"/>
+        </c:scaling>
+        <c:delete val="0"/>
+        <c:axPos val="b"/>
+        <c:title>
+          <c:tx>
+            <c:rich>
+              <a:bodyPr rot="0" spcFirstLastPara="1" vertOverflow="ellipsis" vert="horz" wrap="square" anchor="ctr" anchorCtr="1"/>
+              <a:lstStyle/>
+              <a:p>
+                <a:pPr>
+                  <a:defRPr sz="1000" b="0" i="0" u="none" strike="noStrike" kern="1200" baseline="0">
+                    <a:solidFill>
+                      <a:schemeClr val="tx1">
+                        <a:lumMod val="65000"/>
+                        <a:lumOff val="35000"/>
+                      </a:schemeClr>
+                    </a:solidFill>
+                    <a:latin typeface="+mn-lt"/>
+                    <a:ea typeface="+mn-ea"/>
+                    <a:cs typeface="+mn-cs"/>
+                  </a:defRPr>
+                </a:pPr>
+                <a:r>
+                  <a:rPr lang="en-US"/>
+                  <a:t>Number of insertions</a:t>
+                </a:r>
+              </a:p>
+            </c:rich>
+          </c:tx>
+          <c:overlay val="0"/>
+          <c:spPr>
+            <a:noFill/>
+            <a:ln>
+              <a:noFill/>
+            </a:ln>
+            <a:effectLst/>
+          </c:spPr>
+          <c:txPr>
+            <a:bodyPr rot="0" spcFirstLastPara="1" vertOverflow="ellipsis" vert="horz" wrap="square" anchor="ctr" anchorCtr="1"/>
+            <a:lstStyle/>
+            <a:p>
+              <a:pPr>
+                <a:defRPr sz="1000" b="0" i="0" u="none" strike="noStrike" kern="1200" baseline="0">
+                  <a:solidFill>
+                    <a:schemeClr val="tx1">
+                      <a:lumMod val="65000"/>
+                      <a:lumOff val="35000"/>
+                    </a:schemeClr>
+                  </a:solidFill>
+                  <a:latin typeface="+mn-lt"/>
+                  <a:ea typeface="+mn-ea"/>
+                  <a:cs typeface="+mn-cs"/>
+                </a:defRPr>
+              </a:pPr>
+              <a:endParaRPr lang="en-US"/>
+            </a:p>
+          </c:txPr>
+        </c:title>
+        <c:numFmt formatCode="General" sourceLinked="1"/>
+        <c:majorTickMark val="none"/>
+        <c:minorTickMark val="none"/>
+        <c:tickLblPos val="nextTo"/>
+        <c:spPr>
+          <a:noFill/>
+          <a:ln w="9525" cap="flat" cmpd="sng" algn="ctr">
+            <a:solidFill>
+              <a:schemeClr val="tx1">
+                <a:lumMod val="15000"/>
+                <a:lumOff val="85000"/>
+              </a:schemeClr>
+            </a:solidFill>
+            <a:round/>
+          </a:ln>
+          <a:effectLst/>
+        </c:spPr>
+        <c:txPr>
+          <a:bodyPr rot="-60000000" spcFirstLastPara="1" vertOverflow="ellipsis" vert="horz" wrap="square" anchor="ctr" anchorCtr="1"/>
+          <a:lstStyle/>
+          <a:p>
+            <a:pPr>
+              <a:defRPr sz="900" b="0" i="0" u="none" strike="noStrike" kern="1200" baseline="0">
+                <a:solidFill>
+                  <a:schemeClr val="tx1">
+                    <a:lumMod val="65000"/>
+                    <a:lumOff val="35000"/>
+                  </a:schemeClr>
+                </a:solidFill>
+                <a:latin typeface="+mn-lt"/>
+                <a:ea typeface="+mn-ea"/>
+                <a:cs typeface="+mn-cs"/>
+              </a:defRPr>
+            </a:pPr>
+            <a:endParaRPr lang="en-US"/>
+          </a:p>
+        </c:txPr>
+        <c:crossAx val="352214272"/>
+        <c:crosses val="autoZero"/>
+        <c:auto val="1"/>
+        <c:lblAlgn val="ctr"/>
+        <c:lblOffset val="100"/>
+        <c:noMultiLvlLbl val="0"/>
+      </c:catAx>
+      <c:valAx>
+        <c:axId val="352214272"/>
+        <c:scaling>
+          <c:orientation val="minMax"/>
+        </c:scaling>
+        <c:delete val="0"/>
+        <c:axPos val="l"/>
+        <c:majorGridlines>
+          <c:spPr>
+            <a:ln w="9525" cap="flat" cmpd="sng" algn="ctr">
+              <a:solidFill>
+                <a:schemeClr val="tx1">
+                  <a:lumMod val="15000"/>
+                  <a:lumOff val="85000"/>
+                </a:schemeClr>
+              </a:solidFill>
+              <a:round/>
+            </a:ln>
+            <a:effectLst/>
+          </c:spPr>
+        </c:majorGridlines>
+        <c:title>
+          <c:tx>
+            <c:rich>
+              <a:bodyPr rot="-5400000" spcFirstLastPara="1" vertOverflow="ellipsis" vert="horz" wrap="square" anchor="ctr" anchorCtr="1"/>
+              <a:lstStyle/>
+              <a:p>
+                <a:pPr>
+                  <a:defRPr sz="1000" b="0" i="0" u="none" strike="noStrike" kern="1200" baseline="0">
+                    <a:solidFill>
+                      <a:schemeClr val="tx1">
+                        <a:lumMod val="65000"/>
+                        <a:lumOff val="35000"/>
+                      </a:schemeClr>
+                    </a:solidFill>
+                    <a:latin typeface="+mn-lt"/>
+                    <a:ea typeface="+mn-ea"/>
+                    <a:cs typeface="+mn-cs"/>
+                  </a:defRPr>
+                </a:pPr>
+                <a:r>
+                  <a:rPr lang="en-US"/>
+                  <a:t>CPU Time (msec)</a:t>
+                </a:r>
+              </a:p>
+            </c:rich>
+          </c:tx>
+          <c:overlay val="0"/>
+          <c:spPr>
+            <a:noFill/>
+            <a:ln>
+              <a:noFill/>
+            </a:ln>
+            <a:effectLst/>
+          </c:spPr>
+          <c:txPr>
+            <a:bodyPr rot="-5400000" spcFirstLastPara="1" vertOverflow="ellipsis" vert="horz" wrap="square" anchor="ctr" anchorCtr="1"/>
+            <a:lstStyle/>
+            <a:p>
+              <a:pPr>
+                <a:defRPr sz="1000" b="0" i="0" u="none" strike="noStrike" kern="1200" baseline="0">
+                  <a:solidFill>
+                    <a:schemeClr val="tx1">
+                      <a:lumMod val="65000"/>
+                      <a:lumOff val="35000"/>
+                    </a:schemeClr>
+                  </a:solidFill>
+                  <a:latin typeface="+mn-lt"/>
+                  <a:ea typeface="+mn-ea"/>
+                  <a:cs typeface="+mn-cs"/>
+                </a:defRPr>
+              </a:pPr>
+              <a:endParaRPr lang="en-US"/>
+            </a:p>
+          </c:txPr>
+        </c:title>
+        <c:numFmt formatCode="General" sourceLinked="1"/>
+        <c:majorTickMark val="none"/>
+        <c:minorTickMark val="none"/>
+        <c:tickLblPos val="nextTo"/>
+        <c:spPr>
+          <a:noFill/>
+          <a:ln>
+            <a:noFill/>
+          </a:ln>
+          <a:effectLst/>
+        </c:spPr>
+        <c:txPr>
+          <a:bodyPr rot="-60000000" spcFirstLastPara="1" vertOverflow="ellipsis" vert="horz" wrap="square" anchor="ctr" anchorCtr="1"/>
+          <a:lstStyle/>
+          <a:p>
+            <a:pPr>
+              <a:defRPr sz="900" b="0" i="0" u="none" strike="noStrike" kern="1200" baseline="0">
+                <a:solidFill>
+                  <a:schemeClr val="tx1">
+                    <a:lumMod val="65000"/>
+                    <a:lumOff val="35000"/>
+                  </a:schemeClr>
+                </a:solidFill>
+                <a:latin typeface="+mn-lt"/>
+                <a:ea typeface="+mn-ea"/>
+                <a:cs typeface="+mn-cs"/>
+              </a:defRPr>
+            </a:pPr>
+            <a:endParaRPr lang="en-US"/>
+          </a:p>
+        </c:txPr>
+        <c:crossAx val="352212632"/>
+        <c:crosses val="autoZero"/>
+        <c:crossBetween val="between"/>
+      </c:valAx>
+      <c:spPr>
+        <a:noFill/>
+        <a:ln>
+          <a:noFill/>
+        </a:ln>
+        <a:effectLst/>
+      </c:spPr>
+    </c:plotArea>
+    <c:plotVisOnly val="1"/>
+    <c:dispBlanksAs val="gap"/>
+    <c:showDLblsOverMax val="0"/>
+  </c:chart>
+  <c:spPr>
+    <a:solidFill>
+      <a:schemeClr val="bg1"/>
+    </a:solidFill>
+    <a:ln w="9525" cap="flat" cmpd="sng" algn="ctr">
+      <a:solidFill>
+        <a:schemeClr val="tx1">
+          <a:lumMod val="15000"/>
+          <a:lumOff val="85000"/>
+        </a:schemeClr>
+      </a:solidFill>
+      <a:round/>
+    </a:ln>
+    <a:effectLst/>
+  </c:spPr>
+  <c:txPr>
+    <a:bodyPr/>
+    <a:lstStyle/>
+    <a:p>
+      <a:pPr>
+        <a:defRPr/>
+      </a:pPr>
+      <a:endParaRPr lang="en-US"/>
+    </a:p>
+  </c:txPr>
+  <c:externalData r:id="rId3">
+    <c:autoUpdate val="0"/>
+  </c:externalData>
+  <c:extLst>
+    <c:ext xmlns:c14="http://schemas.microsoft.com/office/drawing/2007/8/2/chart" uri="{781A3756-C4B2-4CAC-9D66-4F8BD8637D16}">
+      <c14:pivotOptions>
+        <c14:dropZoneFilter val="1"/>
+        <c14:dropZoneCategories val="1"/>
+        <c14:dropZoneData val="1"/>
+        <c14:dropZonesVisible val="1"/>
+      </c14:pivotOptions>
+    </c:ext>
+    <c:ext xmlns:c16="http://schemas.microsoft.com/office/drawing/2014/chart" uri="{E28EC0CA-F0BB-4C9C-879D-F8772B89E7AC}">
+      <c16:pivotOptions16>
+        <c16:showExpandCollapseFieldButtons val="1"/>
+      </c16:pivotOptions16>
+    </c:ext>
+  </c:extLst>
+</c:chartSpace>
+</file>
+
+<file path=word/charts/colors1.xml><?xml version="1.0" encoding="utf-8"?>
+<cs:colorStyle xmlns:cs="http://schemas.microsoft.com/office/drawing/2012/chartStyle" xmlns:a="http://schemas.openxmlformats.org/drawingml/2006/main" meth="cycle" id="10">
+  <a:schemeClr val="accent1"/>
+  <a:schemeClr val="accent2"/>
+  <a:schemeClr val="accent3"/>
+  <a:schemeClr val="accent4"/>
+  <a:schemeClr val="accent5"/>
+  <a:schemeClr val="accent6"/>
+  <cs:variation/>
+  <cs:variation>
+    <a:lumMod val="60000"/>
+  </cs:variation>
+  <cs:variation>
+    <a:lumMod val="80000"/>
+    <a:lumOff val="20000"/>
+  </cs:variation>
+  <cs:variation>
+    <a:lumMod val="80000"/>
+  </cs:variation>
+  <cs:variation>
+    <a:lumMod val="60000"/>
+    <a:lumOff val="40000"/>
+  </cs:variation>
+  <cs:variation>
+    <a:lumMod val="50000"/>
+  </cs:variation>
+  <cs:variation>
+    <a:lumMod val="70000"/>
+    <a:lumOff val="30000"/>
+  </cs:variation>
+  <cs:variation>
+    <a:lumMod val="70000"/>
+  </cs:variation>
+  <cs:variation>
+    <a:lumMod val="50000"/>
+    <a:lumOff val="50000"/>
+  </cs:variation>
+</cs:colorStyle>
+</file>
+
+<file path=word/charts/style1.xml><?xml version="1.0" encoding="utf-8"?>
+<cs:chartStyle xmlns:cs="http://schemas.microsoft.com/office/drawing/2012/chartStyle" xmlns:a="http://schemas.openxmlformats.org/drawingml/2006/main" id="227">
+  <cs:axisTitle>
+    <cs:lnRef idx="0"/>
+    <cs:fillRef idx="0"/>
+    <cs:effectRef idx="0"/>
+    <cs:fontRef idx="minor">
+      <a:schemeClr val="tx1">
+        <a:lumMod val="65000"/>
+        <a:lumOff val="35000"/>
+      </a:schemeClr>
+    </cs:fontRef>
+    <cs:defRPr sz="1000" kern="1200"/>
+  </cs:axisTitle>
+  <cs:categoryAxis>
+    <cs:lnRef idx="0"/>
+    <cs:fillRef idx="0"/>
+    <cs:effectRef idx="0"/>
+    <cs:fontRef idx="minor">
+      <a:schemeClr val="tx1">
+        <a:lumMod val="65000"/>
+        <a:lumOff val="35000"/>
+      </a:schemeClr>
+    </cs:fontRef>
+    <cs:spPr>
+      <a:ln w="9525" cap="flat" cmpd="sng" algn="ctr">
+        <a:solidFill>
+          <a:schemeClr val="tx1">
+            <a:lumMod val="15000"/>
+            <a:lumOff val="85000"/>
+          </a:schemeClr>
+        </a:solidFill>
+        <a:round/>
+      </a:ln>
+    </cs:spPr>
+    <cs:defRPr sz="900" kern="1200"/>
+  </cs:categoryAxis>
+  <cs:chartArea mods="allowNoFillOverride allowNoLineOverride">
+    <cs:lnRef idx="0"/>
+    <cs:fillRef idx="0"/>
+    <cs:effectRef idx="0"/>
+    <cs:fontRef idx="minor">
+      <a:schemeClr val="tx1"/>
+    </cs:fontRef>
+    <cs:spPr>
+      <a:solidFill>
+        <a:schemeClr val="bg1"/>
+      </a:solidFill>
+      <a:ln w="9525" cap="flat" cmpd="sng" algn="ctr">
+        <a:solidFill>
+          <a:schemeClr val="tx1">
+            <a:lumMod val="15000"/>
+            <a:lumOff val="85000"/>
+          </a:schemeClr>
+        </a:solidFill>
+        <a:round/>
+      </a:ln>
+    </cs:spPr>
+    <cs:defRPr sz="1000" kern="1200"/>
+  </cs:chartArea>
+  <cs:dataLabel>
+    <cs:lnRef idx="0"/>
+    <cs:fillRef idx="0"/>
+    <cs:effectRef idx="0"/>
+    <cs:fontRef idx="minor">
+      <a:schemeClr val="tx1">
+        <a:lumMod val="75000"/>
+        <a:lumOff val="25000"/>
+      </a:schemeClr>
+    </cs:fontRef>
+    <cs:defRPr sz="900" kern="1200"/>
+  </cs:dataLabel>
+  <cs:dataLabelCallout>
+    <cs:lnRef idx="0"/>
+    <cs:fillRef idx="0"/>
+    <cs:effectRef idx="0"/>
+    <cs:fontRef idx="minor">
+      <a:schemeClr val="dk1">
+        <a:lumMod val="65000"/>
+        <a:lumOff val="35000"/>
+      </a:schemeClr>
+    </cs:fontRef>
+    <cs:spPr>
+      <a:solidFill>
+        <a:schemeClr val="lt1"/>
+      </a:solidFill>
+      <a:ln>
+        <a:solidFill>
+          <a:schemeClr val="dk1">
+            <a:lumMod val="25000"/>
+            <a:lumOff val="75000"/>
+          </a:schemeClr>
+        </a:solidFill>
+      </a:ln>
+    </cs:spPr>
+    <cs:defRPr sz="900" kern="1200"/>
+    <cs:bodyPr rot="0" spcFirstLastPara="1" vertOverflow="clip" horzOverflow="clip" vert="horz" wrap="square" lIns="36576" tIns="18288" rIns="36576" bIns="18288" anchor="ctr" anchorCtr="1">
+      <a:spAutoFit/>
+    </cs:bodyPr>
+  </cs:dataLabelCallout>
+  <cs:dataPoint>
+    <cs:lnRef idx="0"/>
+    <cs:fillRef idx="1">
+      <cs:styleClr val="auto"/>
+    </cs:fillRef>
+    <cs:effectRef idx="0"/>
+    <cs:fontRef idx="minor">
+      <a:schemeClr val="tx1"/>
+    </cs:fontRef>
+    <cs:spPr>
+      <a:solidFill>
+        <a:schemeClr val="phClr"/>
+      </a:solidFill>
+    </cs:spPr>
+  </cs:dataPoint>
+  <cs:dataPoint3D>
+    <cs:lnRef idx="0"/>
+    <cs:fillRef idx="1">
+      <cs:styleClr val="auto"/>
+    </cs:fillRef>
+    <cs:effectRef idx="0"/>
+    <cs:fontRef idx="minor">
+      <a:schemeClr val="tx1"/>
+    </cs:fontRef>
+    <cs:spPr>
+      <a:solidFill>
+        <a:schemeClr val="phClr"/>
+      </a:solidFill>
+    </cs:spPr>
+  </cs:dataPoint3D>
+  <cs:dataPointLine>
+    <cs:lnRef idx="0">
+      <cs:styleClr val="auto"/>
+    </cs:lnRef>
+    <cs:fillRef idx="1"/>
+    <cs:effectRef idx="0"/>
+    <cs:fontRef idx="minor">
+      <a:schemeClr val="tx1"/>
+    </cs:fontRef>
+    <cs:spPr>
+      <a:ln w="28575" cap="rnd">
+        <a:solidFill>
+          <a:schemeClr val="phClr"/>
+        </a:solidFill>
+        <a:round/>
+      </a:ln>
+    </cs:spPr>
+  </cs:dataPointLine>
+  <cs:dataPointMarker>
+    <cs:lnRef idx="0">
+      <cs:styleClr val="auto"/>
+    </cs:lnRef>
+    <cs:fillRef idx="1">
+      <cs:styleClr val="auto"/>
+    </cs:fillRef>
+    <cs:effectRef idx="0"/>
+    <cs:fontRef idx="minor">
+      <a:schemeClr val="tx1"/>
+    </cs:fontRef>
+    <cs:spPr>
+      <a:solidFill>
+        <a:schemeClr val="phClr"/>
+      </a:solidFill>
+      <a:ln w="9525">
+        <a:solidFill>
+          <a:schemeClr val="phClr"/>
+        </a:solidFill>
+      </a:ln>
+    </cs:spPr>
+  </cs:dataPointMarker>
+  <cs:dataPointMarkerLayout symbol="circle" size="5"/>
+  <cs:dataPointWireframe>
+    <cs:lnRef idx="0">
+      <cs:styleClr val="auto"/>
+    </cs:lnRef>
+    <cs:fillRef idx="1"/>
+    <cs:effectRef idx="0"/>
+    <cs:fontRef idx="minor">
+      <a:schemeClr val="tx1"/>
+    </cs:fontRef>
+    <cs:spPr>
+      <a:ln w="9525" cap="rnd">
+        <a:solidFill>
+          <a:schemeClr val="phClr"/>
+        </a:solidFill>
+        <a:round/>
+      </a:ln>
+    </cs:spPr>
+  </cs:dataPointWireframe>
+  <cs:dataTable>
+    <cs:lnRef idx="0"/>
+    <cs:fillRef idx="0"/>
+    <cs:effectRef idx="0"/>
+    <cs:fontRef idx="minor">
+      <a:schemeClr val="tx1">
+        <a:lumMod val="65000"/>
+        <a:lumOff val="35000"/>
+      </a:schemeClr>
+    </cs:fontRef>
+    <cs:spPr>
+      <a:noFill/>
+      <a:ln w="9525" cap="flat" cmpd="sng" algn="ctr">
+        <a:solidFill>
+          <a:schemeClr val="tx1">
+            <a:lumMod val="15000"/>
+            <a:lumOff val="85000"/>
+          </a:schemeClr>
+        </a:solidFill>
+        <a:round/>
+      </a:ln>
+    </cs:spPr>
+    <cs:defRPr sz="900" kern="1200"/>
+  </cs:dataTable>
+  <cs:downBar>
+    <cs:lnRef idx="0"/>
+    <cs:fillRef idx="0"/>
+    <cs:effectRef idx="0"/>
+    <cs:fontRef idx="minor">
+      <a:schemeClr val="dk1"/>
+    </cs:fontRef>
+    <cs:spPr>
+      <a:solidFill>
+        <a:schemeClr val="dk1">
+          <a:lumMod val="65000"/>
+          <a:lumOff val="35000"/>
+        </a:schemeClr>
+      </a:solidFill>
+      <a:ln w="9525">
+        <a:solidFill>
+          <a:schemeClr val="tx1">
+            <a:lumMod val="65000"/>
+            <a:lumOff val="35000"/>
+          </a:schemeClr>
+        </a:solidFill>
+      </a:ln>
+    </cs:spPr>
+  </cs:downBar>
+  <cs:dropLine>
+    <cs:lnRef idx="0"/>
+    <cs:fillRef idx="0"/>
+    <cs:effectRef idx="0"/>
+    <cs:fontRef idx="minor">
+      <a:schemeClr val="tx1"/>
+    </cs:fontRef>
+    <cs:spPr>
+      <a:ln w="9525" cap="flat" cmpd="sng" algn="ctr">
+        <a:solidFill>
+          <a:schemeClr val="tx1">
+            <a:lumMod val="35000"/>
+            <a:lumOff val="65000"/>
+          </a:schemeClr>
+        </a:solidFill>
+        <a:round/>
+      </a:ln>
+    </cs:spPr>
+  </cs:dropLine>
+  <cs:errorBar>
+    <cs:lnRef idx="0"/>
+    <cs:fillRef idx="0"/>
+    <cs:effectRef idx="0"/>
+    <cs:fontRef idx="minor">
+      <a:schemeClr val="tx1"/>
+    </cs:fontRef>
+    <cs:spPr>
+      <a:ln w="9525" cap="flat" cmpd="sng" algn="ctr">
+        <a:solidFill>
+          <a:schemeClr val="tx1">
+            <a:lumMod val="65000"/>
+            <a:lumOff val="35000"/>
+          </a:schemeClr>
+        </a:solidFill>
+        <a:round/>
+      </a:ln>
+    </cs:spPr>
+  </cs:errorBar>
+  <cs:floor>
+    <cs:lnRef idx="0"/>
+    <cs:fillRef idx="0"/>
+    <cs:effectRef idx="0"/>
+    <cs:fontRef idx="minor">
+      <a:schemeClr val="tx1"/>
+    </cs:fontRef>
+    <cs:spPr>
+      <a:noFill/>
+      <a:ln>
+        <a:noFill/>
+      </a:ln>
+    </cs:spPr>
+  </cs:floor>
+  <cs:gridlineMajor>
+    <cs:lnRef idx="0"/>
+    <cs:fillRef idx="0"/>
+    <cs:effectRef idx="0"/>
+    <cs:fontRef idx="minor">
+      <a:schemeClr val="tx1"/>
+    </cs:fontRef>
+    <cs:spPr>
+      <a:ln w="9525" cap="flat" cmpd="sng" algn="ctr">
+        <a:solidFill>
+          <a:schemeClr val="tx1">
+            <a:lumMod val="15000"/>
+            <a:lumOff val="85000"/>
+          </a:schemeClr>
+        </a:solidFill>
+        <a:round/>
+      </a:ln>
+    </cs:spPr>
+  </cs:gridlineMajor>
+  <cs:gridlineMinor>
+    <cs:lnRef idx="0"/>
+    <cs:fillRef idx="0"/>
+    <cs:effectRef idx="0"/>
+    <cs:fontRef idx="minor">
+      <a:schemeClr val="tx1"/>
+    </cs:fontRef>
+    <cs:spPr>
+      <a:ln w="9525" cap="flat" cmpd="sng" algn="ctr">
+        <a:solidFill>
+          <a:schemeClr val="tx1">
+            <a:lumMod val="5000"/>
+            <a:lumOff val="95000"/>
+          </a:schemeClr>
+        </a:solidFill>
+        <a:round/>
+      </a:ln>
+    </cs:spPr>
+  </cs:gridlineMinor>
+  <cs:hiLoLine>
+    <cs:lnRef idx="0"/>
+    <cs:fillRef idx="0"/>
+    <cs:effectRef idx="0"/>
+    <cs:fontRef idx="minor">
+      <a:schemeClr val="tx1"/>
+    </cs:fontRef>
+    <cs:spPr>
+      <a:ln w="9525" cap="flat" cmpd="sng" algn="ctr">
+        <a:solidFill>
+          <a:schemeClr val="tx1">
+            <a:lumMod val="75000"/>
+            <a:lumOff val="25000"/>
+          </a:schemeClr>
+        </a:solidFill>
+        <a:round/>
+      </a:ln>
+    </cs:spPr>
+  </cs:hiLoLine>
+  <cs:leaderLine>
+    <cs:lnRef idx="0"/>
+    <cs:fillRef idx="0"/>
+    <cs:effectRef idx="0"/>
+    <cs:fontRef idx="minor">
+      <a:schemeClr val="tx1"/>
+    </cs:fontRef>
+    <cs:spPr>
+      <a:ln w="9525" cap="flat" cmpd="sng" algn="ctr">
+        <a:solidFill>
+          <a:schemeClr val="tx1">
+            <a:lumMod val="35000"/>
+            <a:lumOff val="65000"/>
+          </a:schemeClr>
+        </a:solidFill>
+        <a:round/>
+      </a:ln>
+    </cs:spPr>
+  </cs:leaderLine>
+  <cs:legend>
+    <cs:lnRef idx="0"/>
+    <cs:fillRef idx="0"/>
+    <cs:effectRef idx="0"/>
+    <cs:fontRef idx="minor">
+      <a:schemeClr val="tx1">
+        <a:lumMod val="65000"/>
+        <a:lumOff val="35000"/>
+      </a:schemeClr>
+    </cs:fontRef>
+    <cs:defRPr sz="900" kern="1200"/>
+  </cs:legend>
+  <cs:plotArea mods="allowNoFillOverride allowNoLineOverride">
+    <cs:lnRef idx="0"/>
+    <cs:fillRef idx="0"/>
+    <cs:effectRef idx="0"/>
+    <cs:fontRef idx="minor">
+      <a:schemeClr val="tx1"/>
+    </cs:fontRef>
+  </cs:plotArea>
+  <cs:plotArea3D mods="allowNoFillOverride allowNoLineOverride">
+    <cs:lnRef idx="0"/>
+    <cs:fillRef idx="0"/>
+    <cs:effectRef idx="0"/>
+    <cs:fontRef idx="minor">
+      <a:schemeClr val="tx1"/>
+    </cs:fontRef>
+  </cs:plotArea3D>
+  <cs:seriesAxis>
+    <cs:lnRef idx="0"/>
+    <cs:fillRef idx="0"/>
+    <cs:effectRef idx="0"/>
+    <cs:fontRef idx="minor">
+      <a:schemeClr val="tx1">
+        <a:lumMod val="65000"/>
+        <a:lumOff val="35000"/>
+      </a:schemeClr>
+    </cs:fontRef>
+    <cs:defRPr sz="900" kern="1200"/>
+  </cs:seriesAxis>
+  <cs:seriesLine>
+    <cs:lnRef idx="0"/>
+    <cs:fillRef idx="0"/>
+    <cs:effectRef idx="0"/>
+    <cs:fontRef idx="minor">
+      <a:schemeClr val="tx1"/>
+    </cs:fontRef>
+    <cs:spPr>
+      <a:ln w="9525" cap="flat" cmpd="sng" algn="ctr">
+        <a:solidFill>
+          <a:schemeClr val="tx1">
+            <a:lumMod val="35000"/>
+            <a:lumOff val="65000"/>
+          </a:schemeClr>
+        </a:solidFill>
+        <a:round/>
+      </a:ln>
+    </cs:spPr>
+  </cs:seriesLine>
+  <cs:title>
+    <cs:lnRef idx="0"/>
+    <cs:fillRef idx="0"/>
+    <cs:effectRef idx="0"/>
+    <cs:fontRef idx="minor">
+      <a:schemeClr val="tx1">
+        <a:lumMod val="65000"/>
+        <a:lumOff val="35000"/>
+      </a:schemeClr>
+    </cs:fontRef>
+    <cs:defRPr sz="1400" b="0" kern="1200" spc="0" baseline="0"/>
+  </cs:title>
+  <cs:trendline>
+    <cs:lnRef idx="0">
+      <cs:styleClr val="auto"/>
+    </cs:lnRef>
+    <cs:fillRef idx="0"/>
+    <cs:effectRef idx="0"/>
+    <cs:fontRef idx="minor">
+      <a:schemeClr val="tx1"/>
+    </cs:fontRef>
+    <cs:spPr>
+      <a:ln w="19050" cap="rnd">
+        <a:solidFill>
+          <a:schemeClr val="phClr"/>
+        </a:solidFill>
+        <a:prstDash val="sysDot"/>
+      </a:ln>
+    </cs:spPr>
+  </cs:trendline>
+  <cs:trendlineLabel>
+    <cs:lnRef idx="0"/>
+    <cs:fillRef idx="0"/>
+    <cs:effectRef idx="0"/>
+    <cs:fontRef idx="minor">
+      <a:schemeClr val="tx1">
+        <a:lumMod val="65000"/>
+        <a:lumOff val="35000"/>
+      </a:schemeClr>
+    </cs:fontRef>
+    <cs:defRPr sz="900" kern="1200"/>
+  </cs:trendlineLabel>
+  <cs:upBar>
+    <cs:lnRef idx="0"/>
+    <cs:fillRef idx="0"/>
+    <cs:effectRef idx="0"/>
+    <cs:fontRef idx="minor">
+      <a:schemeClr val="dk1"/>
+    </cs:fontRef>
+    <cs:spPr>
+      <a:solidFill>
+        <a:schemeClr val="lt1"/>
+      </a:solidFill>
+      <a:ln w="9525">
+        <a:solidFill>
+          <a:schemeClr val="tx1">
+            <a:lumMod val="15000"/>
+            <a:lumOff val="85000"/>
+          </a:schemeClr>
+        </a:solidFill>
+      </a:ln>
+    </cs:spPr>
+  </cs:upBar>
+  <cs:valueAxis>
+    <cs:lnRef idx="0"/>
+    <cs:fillRef idx="0"/>
+    <cs:effectRef idx="0"/>
+    <cs:fontRef idx="minor">
+      <a:schemeClr val="tx1">
+        <a:lumMod val="65000"/>
+        <a:lumOff val="35000"/>
+      </a:schemeClr>
+    </cs:fontRef>
+    <cs:defRPr sz="900" kern="1200"/>
+  </cs:valueAxis>
+  <cs:wall>
+    <cs:lnRef idx="0"/>
+    <cs:fillRef idx="0"/>
+    <cs:effectRef idx="0"/>
+    <cs:fontRef idx="minor">
+      <a:schemeClr val="tx1"/>
+    </cs:fontRef>
+    <cs:spPr>
+      <a:noFill/>
+      <a:ln>
+        <a:noFill/>
+      </a:ln>
+    </cs:spPr>
+  </cs:wall>
+</cs:chartStyle>
 </file>
 
 <file path=word/theme/theme1.xml><?xml version="1.0" encoding="utf-8"?>

</xml_diff>